<commit_message>
wk 7 files update
</commit_message>
<xml_diff>
--- a/static/cases/treaty1725.docx
+++ b/static/cases/treaty1725.docx
@@ -34,6 +34,18 @@
         <w:pStyle w:val="BodyText"/>
       </w:pPr>
       <w:r>
+        <w:rPr>
+          <w:bCs/>
+          <w:b/>
+        </w:rPr>
+        <w:t xml:space="preserve">Ratification of 1725 Treaty</w:t>
+      </w:r>
+    </w:p>
+    <w:p>
+      <w:pPr>
+        <w:pStyle w:val="BodyText"/>
+      </w:pPr>
+      <w:r>
         <w:t xml:space="preserve">Articles of Submission &amp; Agreements made at Boston in New England by Sanguaarum alias Loron, Arexus Francois Xavier and Meganumbe Delegates from Penobscott Naudgevaek S. Johns Cape Sables and Other Tribes Inhabiting within His Majesties Territories of Nova Scotia and New England __________</w:t>
       </w:r>
     </w:p>
@@ -99,6 +111,18 @@
       </w:pPr>
       <w:r>
         <w:t xml:space="preserve">Dated at the Council Chamber in Boston in New England this fifteenth day of December Anno Domini one Thousand seven hundred and Twenty-five, Annog: Requi Regis Georgu Magna Britannica &amp; Duo decimo __________</w:t>
+      </w:r>
+    </w:p>
+    <w:p>
+      <w:pPr>
+        <w:pStyle w:val="BodyText"/>
+      </w:pPr>
+      <w:r>
+        <w:rPr>
+          <w:bCs/>
+          <w:b/>
+        </w:rPr>
+        <w:t xml:space="preserve">Mascarene’s Promises</w:t>
       </w:r>
     </w:p>
     <w:p>

</xml_diff>